<commit_message>
Final meeting minutes and agendas
</commit_message>
<xml_diff>
--- a/Meetings/Supervisor/Minutes/Meeting 08/07.05.18.docx
+++ b/Meetings/Supervisor/Minutes/Meeting 08/07.05.18.docx
@@ -2511,6 +2511,65 @@
               <w:rPr>
                 <w:rtl w:val="0"/>
               </w:rPr>
+            </w:r>
+          </w:p>
+        </w:tc>
+      </w:tr>
+      <w:tr>
+        <w:trPr>
+          <w:trHeight w:val="280" w:hRule="atLeast"/>
+        </w:trPr>
+        <w:tc>
+          <w:tcPr>
+            <w:shd w:fill="auto" w:val="clear"/>
+            <w:vAlign w:val="center"/>
+          </w:tcPr>
+          <w:p>
+            <w:pPr>
+              <w:contextualSpacing w:val="0"/>
+              <w:rPr/>
+            </w:pPr>
+            <w:r>
+              <w:rPr>
+                <w:rtl w:val="0"/>
+              </w:rPr>
+              <w:t xml:space="preserve">Assessment Criterias</w:t>
+            </w:r>
+          </w:p>
+        </w:tc>
+        <w:tc>
+          <w:tcPr>
+            <w:shd w:fill="auto" w:val="clear"/>
+            <w:vAlign w:val="center"/>
+          </w:tcPr>
+          <w:p>
+            <w:pPr>
+              <w:ind w:left="0" w:firstLine="0"/>
+              <w:contextualSpacing w:val="0"/>
+              <w:rPr/>
+            </w:pPr>
+            <w:r>
+              <w:rPr>
+                <w:rtl w:val="0"/>
+              </w:rPr>
+            </w:r>
+          </w:p>
+        </w:tc>
+        <w:tc>
+          <w:tcPr>
+            <w:shd w:fill="auto" w:val="clear"/>
+            <w:vAlign w:val="center"/>
+          </w:tcPr>
+          <w:p>
+            <w:pPr>
+              <w:contextualSpacing w:val="0"/>
+              <w:rPr/>
+            </w:pPr>
+            <w:r>
+              <w:rPr>
+                <w:rtl w:val="0"/>
+              </w:rPr>
+              <w:t xml:space="preserve">Aim for Wednesday</w:t>
             </w:r>
           </w:p>
         </w:tc>

</xml_diff>